<commit_message>
New git guidance notes added!
</commit_message>
<xml_diff>
--- a/guiding_notes/how to create repository.docx
+++ b/guiding_notes/how to create repository.docx
@@ -110,19 +110,7 @@
         </w:numPr>
       </w:pPr>
       <w:r>
-        <w:t xml:space="preserve">Commit: </w:t>
-      </w:r>
-      <w:r>
-        <w:t xml:space="preserve">use a “git </w:t>
-      </w:r>
-      <w:r>
-        <w:t>commit -a -m “comment”</w:t>
-      </w:r>
-      <w:r>
-        <w:t>” command line to push the new file to GitHub</w:t>
-      </w:r>
-      <w:r>
-        <w:t>. Whatever changes have made anywhere throughout the file will be included in this commit.</w:t>
+        <w:t>Commit: use a “git commit -a -m “comment”” command line to push the new file to GitHub. Whatever changes have made anywhere throughout the file will be included in this commit.</w:t>
       </w:r>
     </w:p>
     <w:p>
@@ -134,7 +122,15 @@
         </w:numPr>
       </w:pPr>
       <w:r>
-        <w:t>Turn an existing or create a new folder in the local machine and turn it into a repository by initializing a git command (git init) inside the folder</w:t>
+        <w:t xml:space="preserve">Turn an existing or create a new folder in the local machine and turn it into a repository by initializing a git command (git </w:t>
+      </w:r>
+      <w:proofErr w:type="spellStart"/>
+      <w:r>
+        <w:t>init</w:t>
+      </w:r>
+      <w:proofErr w:type="spellEnd"/>
+      <w:r>
+        <w:t>) inside the folder</w:t>
       </w:r>
       <w:r>
         <w:t>.</w:t>
@@ -170,16 +166,7 @@
         <w:t>”</w:t>
       </w:r>
       <w:r>
-        <w:t xml:space="preserve"> </w:t>
-      </w:r>
-      <w:r>
-        <w:t xml:space="preserve">. Whatever changes have made anywhere throughout the file will be included in </w:t>
-      </w:r>
-      <w:r>
-        <w:t>the</w:t>
-      </w:r>
-      <w:r>
-        <w:t xml:space="preserve"> commit.</w:t>
+        <w:t xml:space="preserve"> . Whatever changes have made anywhere throughout the file will be included in the commit.</w:t>
       </w:r>
     </w:p>
     <w:p>
@@ -260,7 +247,13 @@
         </w:numPr>
       </w:pPr>
       <w:r>
-        <w:t>In the command line create an origin for the file “git remote origin &lt;repository URL from GitHub&gt;”, and copy and paste the new repository URL t the word origin can be different.</w:t>
+        <w:t>In the command line create an origin for the file “git remote origin &lt;repository URL from GitHub&gt;</w:t>
+      </w:r>
+      <w:r>
+        <w:t>” and</w:t>
+      </w:r>
+      <w:r>
+        <w:t xml:space="preserve"> copy and paste the new repository URL t the word origin can be different.</w:t>
       </w:r>
     </w:p>
     <w:p>
@@ -288,9 +281,128 @@
       </w:r>
       <w:r>
         <w:t>enter on the command line “git push origin master” and everything will be set!</w:t>
+      </w:r>
+    </w:p>
+    <w:p>
+      <w:pPr>
+        <w:pStyle w:val="ListParagraph"/>
+        <w:numPr>
+          <w:ilvl w:val="2"/>
+          <w:numId w:val="1"/>
+        </w:numPr>
+      </w:pPr>
+      <w:r>
+        <w:t>Whenever you made a change or add a file, just make add, commit, and push command line respectively. For the push command line, you do not need to copy the URL anymore; simply type “git add .”</w:t>
+      </w:r>
+    </w:p>
+    <w:p>
+      <w:pPr>
+        <w:pStyle w:val="ListParagraph"/>
+        <w:numPr>
+          <w:ilvl w:val="2"/>
+          <w:numId w:val="1"/>
+        </w:numPr>
+      </w:pPr>
+      <w:r>
+        <w:t xml:space="preserve">Before you do anything else, always check the status of the current state by running “git status” command line. It will tell you </w:t>
+      </w:r>
+      <w:r>
+        <w:t>whether</w:t>
+      </w:r>
+      <w:r>
+        <w:t xml:space="preserve"> </w:t>
       </w:r>
       <w:bookmarkStart w:id="0" w:name="_GoBack"/>
       <w:bookmarkEnd w:id="0"/>
+      <w:r>
+        <w:t>there is any change or not.</w:t>
+      </w:r>
+    </w:p>
+    <w:p>
+      <w:pPr>
+        <w:pStyle w:val="ListParagraph"/>
+        <w:numPr>
+          <w:ilvl w:val="2"/>
+          <w:numId w:val="1"/>
+        </w:numPr>
+      </w:pPr>
+      <w:r>
+        <w:t xml:space="preserve">If the re is any change in the repository, it will give you two options to update the current state of your remote repository; </w:t>
+      </w:r>
+      <w:r>
+        <w:rPr>
+          <w:rFonts w:ascii="Lucida Console" w:hAnsi="Lucida Console" w:cs="Lucida Console"/>
+          <w:sz w:val="18"/>
+          <w:szCs w:val="18"/>
+        </w:rPr>
+        <w:t>"git add" and/or "git commit -a"</w:t>
+      </w:r>
+      <w:r>
+        <w:rPr>
+          <w:rFonts w:ascii="Lucida Console" w:hAnsi="Lucida Console" w:cs="Lucida Console"/>
+          <w:sz w:val="18"/>
+          <w:szCs w:val="18"/>
+        </w:rPr>
+        <w:t>.</w:t>
+      </w:r>
+    </w:p>
+    <w:p>
+      <w:pPr>
+        <w:pStyle w:val="ListParagraph"/>
+        <w:numPr>
+          <w:ilvl w:val="2"/>
+          <w:numId w:val="1"/>
+        </w:numPr>
+      </w:pPr>
+      <w:r>
+        <w:rPr>
+          <w:rFonts w:ascii="Lucida Console" w:hAnsi="Lucida Console" w:cs="Lucida Console"/>
+          <w:sz w:val="18"/>
+          <w:szCs w:val="18"/>
+        </w:rPr>
+        <w:t>If you choose to use the “git commit -a”, you will do it once by updating everything in the repository at once and push it.</w:t>
+      </w:r>
+    </w:p>
+    <w:p>
+      <w:pPr>
+        <w:pStyle w:val="ListParagraph"/>
+        <w:numPr>
+          <w:ilvl w:val="2"/>
+          <w:numId w:val="1"/>
+        </w:numPr>
+      </w:pPr>
+      <w:r>
+        <w:rPr>
+          <w:rFonts w:ascii="Lucida Console" w:hAnsi="Lucida Console" w:cs="Lucida Console"/>
+          <w:sz w:val="18"/>
+          <w:szCs w:val="18"/>
+        </w:rPr>
+        <w:t xml:space="preserve">If you prefer the “git add” command, you </w:t>
+      </w:r>
+      <w:r>
+        <w:rPr>
+          <w:rFonts w:ascii="Lucida Console" w:hAnsi="Lucida Console" w:cs="Lucida Console"/>
+          <w:sz w:val="18"/>
+          <w:szCs w:val="18"/>
+        </w:rPr>
+        <w:t>must</w:t>
+      </w:r>
+      <w:r>
+        <w:rPr>
+          <w:rFonts w:ascii="Lucida Console" w:hAnsi="Lucida Console" w:cs="Lucida Console"/>
+          <w:sz w:val="18"/>
+          <w:szCs w:val="18"/>
+        </w:rPr>
+        <w:t xml:space="preserve"> commit without “-a” in your commit command “git command -m “comment”” and run add command line right after “git add .”. </w:t>
+      </w:r>
+      <w:r>
+        <w:rPr>
+          <w:rFonts w:ascii="Lucida Console" w:hAnsi="Lucida Console" w:cs="Lucida Console"/>
+          <w:sz w:val="18"/>
+          <w:szCs w:val="18"/>
+        </w:rPr>
+        <w:t>This technique allows you to commit and push the file separately to the remote repository.</w:t>
+      </w:r>
     </w:p>
     <w:sectPr>
       <w:pgSz w:w="12240" w:h="15840"/>
@@ -864,7 +976,7 @@
     </inkml:brush>
   </inkml:definitions>
   <inkml:trace contextRef="#ctx0" brushRef="#br0">349 453 16751 0 0,'0'0'480'0'0,"0"0"96"0"0,0 0-464 0 0,0 0-112 0 0,0 0 0 0 0,0 0 0 0 0,0 0 0 0 0,0 0 0 0 0,-3 6 0 0 0,3-6 0 0 0,0 0-192 0 0,0 5-64 0 0,0-5-16 0 0,0 0-4351 0 0,-4 10-873 0 0</inkml:trace>
-  <inkml:trace contextRef="#ctx0" brushRef="#br0" timeOffset="1105.11">1125 797 2600 0 0,'0'0'0'0'0</inkml:trace>
+  <inkml:trace contextRef="#ctx0" brushRef="#br0" timeOffset="1105.1">1125 797 2600 0 0,'0'0'0'0'0</inkml:trace>
 </inkml:ink>
 </file>
 

</xml_diff>